<commit_message>
Add Save In 1 Word File + optimize
</commit_message>
<xml_diff>
--- a/ReceiptTemplate/cache/cache.docx
+++ b/ReceiptTemplate/cache/cache.docx
@@ -328,7 +328,7 @@
                 <w:sz w:val="24"/>
                 <w:szCs w:val="24"/>
               </w:rPr>
-              <w:t>Твой Домик</w:t>
+              <w:t>Парковка на высоте</w:t>
             </w:r>
           </w:p>
         </w:tc>
@@ -400,7 +400,7 @@
                 <w:sz w:val="24"/>
                 <w:szCs w:val="24"/>
               </w:rPr>
-              <w:t>Твой Домик</w:t>
+              <w:t>Парковка на высоте</w:t>
             </w:r>
           </w:p>
         </w:tc>
@@ -445,7 +445,7 @@
                 <w:b/>
                 <w:bCs/>
               </w:rPr>
-              <w:t>ИНН: 423519337037</w:t>
+              <w:t>ИНН: 624436165689</w:t>
             </w:r>
           </w:p>
         </w:tc>
@@ -501,7 +501,7 @@
                 <w:sz w:val="18"/>
                 <w:szCs w:val="18"/>
               </w:rPr>
-              <w:t>Челябинская область, город Магнитогорск, пр. Карла Маркса 172</w:t>
+              <w:t>Тверская область, город Солнечногорск, наб. Сталина, 42</w:t>
             </w:r>
           </w:p>
         </w:tc>
@@ -550,7 +550,7 @@
                 <w:b/>
                 <w:bCs/>
               </w:rPr>
-              <w:t>ИНН: 423519337037</w:t>
+              <w:t>ИНН: 624436165689</w:t>
             </w:r>
           </w:p>
         </w:tc>
@@ -597,7 +597,7 @@
                 <w:sz w:val="18"/>
                 <w:szCs w:val="18"/>
               </w:rPr>
-              <w:t>Челябинская область, город Магнитогорск, пр. Карла Маркса 172</w:t>
+              <w:t>Тверская область, город Солнечногорск, наб. Сталина, 42</w:t>
             </w:r>
           </w:p>
         </w:tc>
@@ -695,7 +695,7 @@
                 <w:sz w:val="18"/>
                 <w:szCs w:val="18"/>
               </w:rPr>
-              <w:t>Челябинская область, город Магнитогорск, пр. Карла Маркса 172</w:t>
+              <w:t>Тверская область, город Солнечногорск, наб. Сталина, 42</w:t>
             </w:r>
           </w:p>
         </w:tc>
@@ -1130,7 +1130,7 @@
                 <w:sz w:val="20"/>
                 <w:szCs w:val="20"/>
               </w:rPr>
-              <w:t>BMW</w:t>
+              <w:t>Citroen</w:t>
             </w:r>
           </w:p>
         </w:tc>
@@ -1331,7 +1331,7 @@
                 <w:sz w:val="20"/>
                 <w:szCs w:val="20"/>
               </w:rPr>
-              <w:t>M3</w:t>
+              <w:t>C3</w:t>
             </w:r>
           </w:p>
         </w:tc>
@@ -1385,7 +1385,7 @@
                 <w:sz w:val="20"/>
                 <w:szCs w:val="20"/>
               </w:rPr>
-              <w:t>Е 666 КХ 777</w:t>
+              <w:t>К 474 НК 725</w:t>
             </w:r>
           </w:p>
         </w:tc>
@@ -1513,7 +1513,7 @@
                 <w:sz w:val="20"/>
                 <w:szCs w:val="20"/>
               </w:rPr>
-              <w:t>Скибко Анжелика Александровна</w:t>
+              <w:t>Яковлева Арина Ивановна</w:t>
             </w:r>
           </w:p>
         </w:tc>
@@ -1565,7 +1565,7 @@
                 <w:sz w:val="20"/>
                 <w:szCs w:val="20"/>
               </w:rPr>
-              <w:t>г. Магнитогорск, ул. Суворова, 126</w:t>
+              <w:t>г. Москва, ул. Родниковая, 47, оф. 96</w:t>
             </w:r>
           </w:p>
         </w:tc>
@@ -1842,7 +1842,7 @@
                 <w:sz w:val="20"/>
                 <w:szCs w:val="20"/>
               </w:rPr>
-              <w:t>79514597925</w:t>
+              <w:t>79395080159</w:t>
             </w:r>
           </w:p>
         </w:tc>
@@ -1962,7 +1962,7 @@
                 <w:sz w:val="20"/>
                 <w:szCs w:val="20"/>
               </w:rPr>
-              <w:t>26.01.2025</w:t>
+              <w:t>27.01.2025</w:t>
             </w:r>
           </w:p>
         </w:tc>
@@ -2039,7 +2039,7 @@
                 <w:sz w:val="20"/>
                 <w:szCs w:val="20"/>
               </w:rPr>
-              <w:t>15</w:t>
+              <w:t>21</w:t>
             </w:r>
           </w:p>
         </w:tc>
@@ -2091,7 +2091,7 @@
                 <w:sz w:val="20"/>
                 <w:szCs w:val="20"/>
               </w:rPr>
-              <w:t>48</w:t>
+              <w:t>43</w:t>
             </w:r>
           </w:p>
         </w:tc>
@@ -2252,7 +2252,7 @@
                 <w:sz w:val="20"/>
                 <w:szCs w:val="20"/>
               </w:rPr>
-              <w:t>26.01.2025</w:t>
+              <w:t>27.01.2025</w:t>
             </w:r>
           </w:p>
         </w:tc>
@@ -2325,7 +2325,7 @@
                 <w:sz w:val="20"/>
                 <w:szCs w:val="20"/>
               </w:rPr>
-              <w:t>25.02.2025</w:t>
+              <w:t>27.02.2025</w:t>
             </w:r>
           </w:p>
         </w:tc>
@@ -2960,7 +2960,7 @@
                 <w:sz w:val="20"/>
                 <w:szCs w:val="20"/>
               </w:rPr>
-              <w:t>Клементьева Анжелика Александровна</w:t>
+              <w:t>Кривоносов Иван Алексеевич</w:t>
             </w:r>
           </w:p>
         </w:tc>
@@ -3356,7 +3356,7 @@
                 <w:sz w:val="20"/>
                 <w:szCs w:val="20"/>
               </w:rPr>
-              <w:t>30</w:t>
+              <w:t>31</w:t>
             </w:r>
           </w:p>
         </w:tc>
@@ -3640,7 +3640,7 @@
                 <w:sz w:val="20"/>
                 <w:szCs w:val="20"/>
               </w:rPr>
-              <w:t>5970</w:t>
+              <w:t>6603</w:t>
             </w:r>
           </w:p>
         </w:tc>

</xml_diff>

<commit_message>
Add Validate Filers TextBoxs
</commit_message>
<xml_diff>
--- a/ReceiptTemplate/cache/cache.docx
+++ b/ReceiptTemplate/cache/cache.docx
@@ -328,7 +328,7 @@
                 <w:sz w:val="24"/>
                 <w:szCs w:val="24"/>
               </w:rPr>
-              <w:t>Парковка на высоте</w:t>
+              <w:t>"НЕ" Место под колеса</w:t>
             </w:r>
           </w:p>
         </w:tc>
@@ -400,7 +400,7 @@
                 <w:sz w:val="24"/>
                 <w:szCs w:val="24"/>
               </w:rPr>
-              <w:t>Парковка на высоте</w:t>
+              <w:t>"НЕ" Место под колеса</w:t>
             </w:r>
           </w:p>
         </w:tc>
@@ -445,7 +445,7 @@
                 <w:b/>
                 <w:bCs/>
               </w:rPr>
-              <w:t>ИНН: 624436165689</w:t>
+              <w:t>ИНН: 701454590182</w:t>
             </w:r>
           </w:p>
         </w:tc>
@@ -501,7 +501,7 @@
                 <w:sz w:val="18"/>
                 <w:szCs w:val="18"/>
               </w:rPr>
-              <w:t>Тверская область, город Солнечногорск, наб. Сталина, 42</w:t>
+              <w:t>Тверская область, город Видное, бульвар Балканская, 55</w:t>
             </w:r>
           </w:p>
         </w:tc>
@@ -550,7 +550,7 @@
                 <w:b/>
                 <w:bCs/>
               </w:rPr>
-              <w:t>ИНН: 624436165689</w:t>
+              <w:t>ИНН: 701454590182</w:t>
             </w:r>
           </w:p>
         </w:tc>
@@ -597,7 +597,7 @@
                 <w:sz w:val="18"/>
                 <w:szCs w:val="18"/>
               </w:rPr>
-              <w:t>Тверская область, город Солнечногорск, наб. Сталина, 42</w:t>
+              <w:t>Тверская область, город Видное, бульвар Балканская, 55</w:t>
             </w:r>
           </w:p>
         </w:tc>
@@ -653,7 +653,7 @@
                 <w:sz w:val="18"/>
                 <w:szCs w:val="18"/>
               </w:rPr>
-              <w:t>Место №1</w:t>
+              <w:t>Место №9</w:t>
             </w:r>
           </w:p>
         </w:tc>
@@ -695,7 +695,7 @@
                 <w:sz w:val="18"/>
                 <w:szCs w:val="18"/>
               </w:rPr>
-              <w:t>Тверская область, город Солнечногорск, наб. Сталина, 42</w:t>
+              <w:t>Тверская область, город Видное, бульвар Балканская, 55</w:t>
             </w:r>
           </w:p>
         </w:tc>
@@ -814,7 +814,7 @@
               <w:rPr>
                 <w:rFonts w:ascii="Times New Roman" w:hAnsi="Times New Roman" w:cs="Times New Roman"/>
               </w:rPr>
-              <w:t>000001</w:t>
+              <w:t>000002</w:t>
             </w:r>
           </w:p>
         </w:tc>
@@ -1130,7 +1130,7 @@
                 <w:sz w:val="20"/>
                 <w:szCs w:val="20"/>
               </w:rPr>
-              <w:t>Citroen</w:t>
+              <w:t>Morgan</w:t>
             </w:r>
           </w:p>
         </w:tc>
@@ -1283,7 +1283,7 @@
                 <w:sz w:val="20"/>
                 <w:szCs w:val="20"/>
               </w:rPr>
-              <w:t>000001</w:t>
+              <w:t>000002</w:t>
             </w:r>
           </w:p>
         </w:tc>
@@ -1331,7 +1331,7 @@
                 <w:sz w:val="20"/>
                 <w:szCs w:val="20"/>
               </w:rPr>
-              <w:t>C3</w:t>
+              <w:t>Aero 8</w:t>
             </w:r>
           </w:p>
         </w:tc>
@@ -1385,7 +1385,7 @@
                 <w:sz w:val="20"/>
                 <w:szCs w:val="20"/>
               </w:rPr>
-              <w:t>К 474 НК 725</w:t>
+              <w:t>О 315 ХХ 04</w:t>
             </w:r>
           </w:p>
         </w:tc>
@@ -1513,7 +1513,7 @@
                 <w:sz w:val="20"/>
                 <w:szCs w:val="20"/>
               </w:rPr>
-              <w:t>Яковлева Арина Ивановна</w:t>
+              <w:t>Чумакова Анна Арсентьевна</w:t>
             </w:r>
           </w:p>
         </w:tc>
@@ -1565,7 +1565,7 @@
                 <w:sz w:val="20"/>
                 <w:szCs w:val="20"/>
               </w:rPr>
-              <w:t>г. Москва, ул. Родниковая, 47, оф. 96</w:t>
+              <w:t>г. Пермь, ул. Луговая, 24, оф. 54</w:t>
             </w:r>
           </w:p>
         </w:tc>
@@ -1842,7 +1842,7 @@
                 <w:sz w:val="20"/>
                 <w:szCs w:val="20"/>
               </w:rPr>
-              <w:t>79395080159</w:t>
+              <w:t>79837842573</w:t>
             </w:r>
           </w:p>
         </w:tc>
@@ -1962,7 +1962,7 @@
                 <w:sz w:val="20"/>
                 <w:szCs w:val="20"/>
               </w:rPr>
-              <w:t>27.01.2025</w:t>
+              <w:t>28.01.2025</w:t>
             </w:r>
           </w:p>
         </w:tc>
@@ -2039,7 +2039,7 @@
                 <w:sz w:val="20"/>
                 <w:szCs w:val="20"/>
               </w:rPr>
-              <w:t>21</w:t>
+              <w:t>15</w:t>
             </w:r>
           </w:p>
         </w:tc>
@@ -2091,7 +2091,7 @@
                 <w:sz w:val="20"/>
                 <w:szCs w:val="20"/>
               </w:rPr>
-              <w:t>43</w:t>
+              <w:t>44</w:t>
             </w:r>
           </w:p>
         </w:tc>
@@ -2252,7 +2252,7 @@
                 <w:sz w:val="20"/>
                 <w:szCs w:val="20"/>
               </w:rPr>
-              <w:t>27.01.2025</w:t>
+              <w:t>28.01.2025</w:t>
             </w:r>
           </w:p>
         </w:tc>
@@ -2325,7 +2325,7 @@
                 <w:sz w:val="20"/>
                 <w:szCs w:val="20"/>
               </w:rPr>
-              <w:t>27.02.2025</w:t>
+              <w:t>07.02.2025</w:t>
             </w:r>
           </w:p>
         </w:tc>
@@ -2960,7 +2960,7 @@
                 <w:sz w:val="20"/>
                 <w:szCs w:val="20"/>
               </w:rPr>
-              <w:t>Кривоносов Иван Алексеевич</w:t>
+              <w:t>Чернова Анна Михайловна</w:t>
             </w:r>
           </w:p>
         </w:tc>
@@ -3356,7 +3356,7 @@
                 <w:sz w:val="20"/>
                 <w:szCs w:val="20"/>
               </w:rPr>
-              <w:t>31</w:t>
+              <w:t>10</w:t>
             </w:r>
           </w:p>
         </w:tc>
@@ -3640,7 +3640,7 @@
                 <w:sz w:val="20"/>
                 <w:szCs w:val="20"/>
               </w:rPr>
-              <w:t>6603</w:t>
+              <w:t>5254,40</w:t>
             </w:r>
           </w:p>
         </w:tc>

</xml_diff>

<commit_message>
fix validate XAML + backend
</commit_message>
<xml_diff>
--- a/ReceiptTemplate/cache/cache.docx
+++ b/ReceiptTemplate/cache/cache.docx
@@ -328,7 +328,7 @@
                 <w:sz w:val="24"/>
                 <w:szCs w:val="24"/>
               </w:rPr>
-              <w:t>"НЕ" Место под колеса</w:t>
+              <w:t>Парковка на высоте</w:t>
             </w:r>
           </w:p>
         </w:tc>
@@ -400,7 +400,7 @@
                 <w:sz w:val="24"/>
                 <w:szCs w:val="24"/>
               </w:rPr>
-              <w:t>"НЕ" Место под колеса</w:t>
+              <w:t>Парковка на высоте</w:t>
             </w:r>
           </w:p>
         </w:tc>
@@ -445,7 +445,7 @@
                 <w:b/>
                 <w:bCs/>
               </w:rPr>
-              <w:t>ИНН: 701454590182</w:t>
+              <w:t>ИНН: 624436165689</w:t>
             </w:r>
           </w:p>
         </w:tc>
@@ -501,7 +501,7 @@
                 <w:sz w:val="18"/>
                 <w:szCs w:val="18"/>
               </w:rPr>
-              <w:t>Тверская область, город Видное, бульвар Балканская, 55</w:t>
+              <w:t>Тверская область, город Солнечногорск, наб. Сталина, 42</w:t>
             </w:r>
           </w:p>
         </w:tc>
@@ -550,7 +550,7 @@
                 <w:b/>
                 <w:bCs/>
               </w:rPr>
-              <w:t>ИНН: 701454590182</w:t>
+              <w:t>ИНН: 624436165689</w:t>
             </w:r>
           </w:p>
         </w:tc>
@@ -597,7 +597,7 @@
                 <w:sz w:val="18"/>
                 <w:szCs w:val="18"/>
               </w:rPr>
-              <w:t>Тверская область, город Видное, бульвар Балканская, 55</w:t>
+              <w:t>Тверская область, город Солнечногорск, наб. Сталина, 42</w:t>
             </w:r>
           </w:p>
         </w:tc>
@@ -653,7 +653,7 @@
                 <w:sz w:val="18"/>
                 <w:szCs w:val="18"/>
               </w:rPr>
-              <w:t>Место №7</w:t>
+              <w:t>Место №3</w:t>
             </w:r>
           </w:p>
         </w:tc>
@@ -695,7 +695,7 @@
                 <w:sz w:val="18"/>
                 <w:szCs w:val="18"/>
               </w:rPr>
-              <w:t>Тверская область, город Видное, бульвар Балканская, 55</w:t>
+              <w:t>Тверская область, город Солнечногорск, наб. Сталина, 42</w:t>
             </w:r>
           </w:p>
         </w:tc>
@@ -1130,7 +1130,7 @@
                 <w:sz w:val="20"/>
                 <w:szCs w:val="20"/>
               </w:rPr>
-              <w:t>Citroen</w:t>
+              <w:t>Bentley</w:t>
             </w:r>
           </w:p>
         </w:tc>
@@ -1331,7 +1331,7 @@
                 <w:sz w:val="20"/>
                 <w:szCs w:val="20"/>
               </w:rPr>
-              <w:t>C5 Aircross</w:t>
+              <w:t>Continental</w:t>
             </w:r>
           </w:p>
         </w:tc>
@@ -1385,7 +1385,7 @@
                 <w:sz w:val="20"/>
                 <w:szCs w:val="20"/>
               </w:rPr>
-              <w:t>Р 567 АВ 85</w:t>
+              <w:t>О056НМ43</w:t>
             </w:r>
           </w:p>
         </w:tc>
@@ -1513,7 +1513,7 @@
                 <w:sz w:val="20"/>
                 <w:szCs w:val="20"/>
               </w:rPr>
-              <w:t>Морозова Яна Михайловна</w:t>
+              <w:t>Куликов Максим Львович</w:t>
             </w:r>
           </w:p>
         </w:tc>
@@ -1565,7 +1565,7 @@
                 <w:sz w:val="20"/>
                 <w:szCs w:val="20"/>
               </w:rPr>
-              <w:t>г. Челябинск, ул. Строительная, 7, оф. 21</w:t>
+              <w:t>г. Тольятти, ул. Победы, 32, оф. 84</w:t>
             </w:r>
           </w:p>
         </w:tc>
@@ -1842,7 +1842,7 @@
                 <w:sz w:val="20"/>
                 <w:szCs w:val="20"/>
               </w:rPr>
-              <w:t>77088368169</w:t>
+              <w:t>79910188007</w:t>
             </w:r>
           </w:p>
         </w:tc>
@@ -2039,7 +2039,7 @@
                 <w:sz w:val="20"/>
                 <w:szCs w:val="20"/>
               </w:rPr>
-              <w:t>00</w:t>
+              <w:t>16</w:t>
             </w:r>
           </w:p>
         </w:tc>
@@ -2091,7 +2091,7 @@
                 <w:sz w:val="20"/>
                 <w:szCs w:val="20"/>
               </w:rPr>
-              <w:t>45</w:t>
+              <w:t>22</w:t>
             </w:r>
           </w:p>
         </w:tc>
@@ -2325,7 +2325,7 @@
                 <w:sz w:val="20"/>
                 <w:szCs w:val="20"/>
               </w:rPr>
-              <w:t>17.02.2025</w:t>
+              <w:t>19.01.2025</w:t>
             </w:r>
           </w:p>
         </w:tc>
@@ -2960,7 +2960,7 @@
                 <w:sz w:val="20"/>
                 <w:szCs w:val="20"/>
               </w:rPr>
-              <w:t>Федоров Андрей Максимович</w:t>
+              <w:t>Кузнецова Екатерина Павловна</w:t>
             </w:r>
           </w:p>
         </w:tc>
@@ -3356,7 +3356,7 @@
                 <w:sz w:val="20"/>
                 <w:szCs w:val="20"/>
               </w:rPr>
-              <w:t>19</w:t>
+              <w:t>-10</w:t>
             </w:r>
           </w:p>
         </w:tc>
@@ -3640,7 +3640,7 @@
                 <w:sz w:val="20"/>
                 <w:szCs w:val="20"/>
               </w:rPr>
-              <w:t>5436,09</w:t>
+              <w:t>0</w:t>
             </w:r>
           </w:p>
         </w:tc>

</xml_diff>